<commit_message>
graph traversal finds bugs
</commit_message>
<xml_diff>
--- a/Week8_Capstone/Week8_Capstone.docx
+++ b/Week8_Capstone/Week8_Capstone.docx
@@ -360,7 +360,7 @@
         <w:t xml:space="preserve">Common </w:t>
       </w:r>
       <w:r>
-        <w:t>Packages</w:t>
+        <w:t>Themes</w:t>
       </w:r>
     </w:p>
     <w:p>
@@ -369,9 +369,142 @@
       </w:r>
       <w:r>
         <w:t xml:space="preserve">Roughly 65% of sampled application are linked against Android Jetpack. Jetpack is removes common boiler plate code and accelerates the time to develop new applications. </w:t>
+      </w:r>
+      <w:r>
+        <w:t xml:space="preserve">Developers can use it from </w:t>
+      </w:r>
+      <w:r>
+        <w:t>scenarios ranging from interacting with SQLite to animating transitions.</w:t>
+      </w:r>
+    </w:p>
+    <w:p>
+      <w:r>
+        <w:tab/>
+      </w:r>
+      <w:proofErr w:type="spellStart"/>
+      <w:r>
+        <w:t>ProGuard</w:t>
+      </w:r>
+      <w:proofErr w:type="spellEnd"/>
+      <w:r>
+        <w:t xml:space="preserve"> is an open source tool for obfuscation and code reduction that is used by 23.2%</w:t>
+      </w:r>
+      <w:r>
+        <w:t xml:space="preserve"> of sampled applications. These projects are easily identified as all private methods are reduced to </w:t>
+      </w:r>
+      <w:r>
+        <w:lastRenderedPageBreak/>
+        <w:t xml:space="preserve">single character names. A probable reason for obfuscating open source code is to reduce the final binary size </w:t>
+      </w:r>
+      <w:r>
+        <w:t xml:space="preserve">and </w:t>
+      </w:r>
+      <w:r>
+        <w:t>improve initial download latency.</w:t>
+      </w:r>
+    </w:p>
+    <w:p>
+      <w:r>
+        <w:tab/>
+        <w:t xml:space="preserve">Kotlin is a new language that can be compiled into JavaScript, Java, or into the LLVM compiler framework. </w:t>
+      </w:r>
+      <w:r>
+        <w:t>Only</w:t>
+      </w:r>
+      <w:r>
+        <w:t xml:space="preserve"> 8</w:t>
+      </w:r>
+      <w:r>
+        <w:t>.7</w:t>
+      </w:r>
+      <w:r>
+        <w:t>% of the sampled applications were written in this modern language.</w:t>
+      </w:r>
+      <w:r>
+        <w:t xml:space="preserve"> This was surprisingly low given the reduced barrier to entry and marketing push from Google.</w:t>
+      </w:r>
+    </w:p>
+    <w:p>
+      <w:r>
+        <w:tab/>
+        <w:t xml:space="preserve">Metaprogramming was another theme </w:t>
+      </w:r>
+      <w:r>
+        <w:t xml:space="preserve">that was exposed in many of the common packages such as retrofit, </w:t>
+      </w:r>
+      <w:proofErr w:type="spellStart"/>
+      <w:r>
+        <w:t>butterknife</w:t>
+      </w:r>
+      <w:proofErr w:type="spellEnd"/>
+      <w:r>
+        <w:t>, and dagger</w:t>
+      </w:r>
+      <w:r>
+        <w:t>, being used by 10% of applications</w:t>
+      </w:r>
+      <w:r>
+        <w:t>. Traditionally Java has uses reflection however many of the mobile applications leverage Gradle plugins to move the runtime type analysis to compile time.</w:t>
+      </w:r>
+    </w:p>
+    <w:p>
+      <w:pPr>
+        <w:pStyle w:val="Heading2"/>
+      </w:pPr>
+      <w:r>
+        <w:t>Exploring the Manifest</w:t>
+      </w:r>
+    </w:p>
+    <w:p>
+      <w:r>
+        <w:tab/>
+        <w:t>AndroidManifest.xml describes the components of an application and how they are permitted to interact with the system. The primary entities are activities, providers, services, and receivers. An activity defines the UI behaviors; providers share application content; services are long running background code; and receivers are woken up to handle events (called Intents).</w:t>
+      </w:r>
+    </w:p>
+    <w:p>
+      <w:r>
+        <w:tab/>
+        <w:t>Services and receivers create an interesting attack vector as they have privileges and do not require user input. For example, a malicious application could send an exploit inside of an Intent object and execute code in the context of another application. Android’s platform mitigates this scenario by exposing permission</w:t>
+      </w:r>
+      <w:r>
+        <w:t>s on exported application entities</w:t>
+      </w:r>
+      <w:r>
+        <w:t>.</w:t>
+      </w:r>
+    </w:p>
+    <w:p>
+      <w:r>
+        <w:tab/>
+      </w:r>
+      <w:r>
+        <w:t xml:space="preserve">To understand the scope of the attack surface 1066 APKs were sampled and 799 of them enabled at least one dangerous permission. </w:t>
+      </w:r>
+      <w:r>
+        <w:t xml:space="preserve">The manifests which use dangerous permissions were parsed into a graph and Gremlin queries executed against it. The graph was able to further reduce </w:t>
+      </w:r>
+      <w:r>
+        <w:lastRenderedPageBreak/>
+        <w:t xml:space="preserve">the search space to 354 potential targets. </w:t>
+      </w:r>
+      <w:r>
+        <w:t xml:space="preserve">The package </w:t>
+      </w:r>
+      <w:proofErr w:type="spellStart"/>
+      <w:r>
+        <w:t>at.bitfire.davdroid.apk</w:t>
+      </w:r>
+      <w:proofErr w:type="spellEnd"/>
+      <w:r>
+        <w:t xml:space="preserve"> was selected from the list and confirmed to expose a public service without security policy.</w:t>
       </w:r>
       <w:bookmarkStart w:id="0" w:name="_GoBack"/>
       <w:bookmarkEnd w:id="0"/>
+    </w:p>
+    <w:p>
+      <w:r>
+        <w:tab/>
+      </w:r>
     </w:p>
     <w:sectPr>
       <w:headerReference w:type="default" r:id="rId6"/>

</xml_diff>

<commit_message>
Adding filtering to only dangerous api
</commit_message>
<xml_diff>
--- a/Week8_Capstone/Week8_Capstone.docx
+++ b/Week8_Capstone/Week8_Capstone.docx
@@ -476,30 +476,39 @@
     <w:p>
       <w:r>
         <w:tab/>
-      </w:r>
-      <w:r>
-        <w:t xml:space="preserve">To understand the scope of the attack surface 1066 APKs were sampled and 799 of them enabled at least one dangerous permission. </w:t>
-      </w:r>
-      <w:r>
-        <w:t xml:space="preserve">The manifests which use dangerous permissions were parsed into a graph and Gremlin queries executed against it. The graph was able to further reduce </w:t>
-      </w:r>
-      <w:r>
-        <w:lastRenderedPageBreak/>
-        <w:t xml:space="preserve">the search space to 354 potential targets. </w:t>
-      </w:r>
-      <w:r>
-        <w:t xml:space="preserve">The package </w:t>
-      </w:r>
-      <w:proofErr w:type="spellStart"/>
-      <w:r>
-        <w:t>at.bitfire.davdroid.apk</w:t>
-      </w:r>
-      <w:proofErr w:type="spellEnd"/>
-      <w:r>
-        <w:t xml:space="preserve"> was selected from the list and confirmed to expose a public service without security policy.</w:t>
+        <w:t xml:space="preserve">To examine this scenario the 1365 of the manifest files were parsed into a graph structure and loaded into Apache TinkerPop. </w:t>
+      </w:r>
+      <w:r>
+        <w:t>Using Gremlin to traverse the graph there were 783 manifests which enabled dangerous permissions.</w:t>
       </w:r>
       <w:bookmarkStart w:id="0" w:name="_GoBack"/>
       <w:bookmarkEnd w:id="0"/>
+      <w:r>
+        <w:t xml:space="preserve">  </w:t>
+      </w:r>
+      <w:r>
+        <w:tab/>
+      </w:r>
+    </w:p>
+    <w:p>
+      <w:r>
+        <w:lastRenderedPageBreak/>
+        <w:t xml:space="preserve">To understand the scope of the attack surface 1066 APKs were sampled and 799 of them enabled at least one dangerous permission. </w:t>
+      </w:r>
+      <w:r>
+        <w:t xml:space="preserve">The manifests which use dangerous permissions were parsed into a graph and Gremlin queries executed against it. The graph was able to further reduce the search space to 354 potential targets. </w:t>
+      </w:r>
+      <w:r>
+        <w:t xml:space="preserve">The package </w:t>
+      </w:r>
+      <w:proofErr w:type="spellStart"/>
+      <w:r>
+        <w:t>at.bitfire.davdroid.apk</w:t>
+      </w:r>
+      <w:proofErr w:type="spellEnd"/>
+      <w:r>
+        <w:t xml:space="preserve"> was selected from the list and confirmed to expose a public service without security policy.</w:t>
+      </w:r>
     </w:p>
     <w:p>
       <w:r>

</xml_diff>

<commit_message>
iterating through specific example
</commit_message>
<xml_diff>
--- a/Week8_Capstone/Week8_Capstone.docx
+++ b/Week8_Capstone/Week8_Capstone.docx
@@ -677,8 +677,6 @@
       <w:r>
         <w:t>The Intent structure contains the phone numbers and text message contents.</w:t>
       </w:r>
-      <w:bookmarkStart w:id="0" w:name="_GoBack"/>
-      <w:bookmarkEnd w:id="0"/>
     </w:p>
     <w:p>
       <w:pPr>
@@ -745,7 +743,25 @@
       </w:r>
       <w:proofErr w:type="spellEnd"/>
       <w:r>
-        <w:t xml:space="preserve"> acting as a durable queue, accepts and schedules the job for execution.</w:t>
+        <w:t xml:space="preserve"> </w:t>
+      </w:r>
+      <w:r>
+        <w:t xml:space="preserve">is receives the job will </w:t>
+      </w:r>
+      <w:r>
+        <w:t>schedule</w:t>
+      </w:r>
+      <w:r>
+        <w:t>s</w:t>
+      </w:r>
+      <w:r>
+        <w:t xml:space="preserve"> </w:t>
+      </w:r>
+      <w:r>
+        <w:t xml:space="preserve">it for </w:t>
+      </w:r>
+      <w:r>
+        <w:t>execution.</w:t>
       </w:r>
     </w:p>
     <w:p>
@@ -810,12 +826,87 @@
       <w:r>
         <w:t>The outbox record and related state are cleaned up</w:t>
       </w:r>
-    </w:p>
-    <w:p/>
+      <w:r>
+        <w:t>.</w:t>
+      </w:r>
+    </w:p>
+    <w:p>
+      <w:pPr>
+        <w:pStyle w:val="Heading2"/>
+      </w:pPr>
+      <w:r>
+        <w:t>Reducing False Positives</w:t>
+      </w:r>
+    </w:p>
+    <w:p>
+      <w:r>
+        <w:tab/>
+        <w:t xml:space="preserve">One of the challenges with relying solely on the Manifest information to detect vulnerabilities filtering out false positives. If this example code path did eventually call </w:t>
+      </w:r>
+      <w:proofErr w:type="spellStart"/>
+      <w:r>
+        <w:t>SmsManager</w:t>
+      </w:r>
+      <w:proofErr w:type="spellEnd"/>
+      <w:r>
+        <w:t xml:space="preserve"> then the dangerous permission could not be exploitable.</w:t>
+      </w:r>
+    </w:p>
+    <w:p>
+      <w:r>
+        <w:lastRenderedPageBreak/>
+        <w:tab/>
+        <w:t xml:space="preserve">To reduce these false positives a mechanism </w:t>
+      </w:r>
+      <w:r>
+        <w:t xml:space="preserve">is </w:t>
+      </w:r>
+      <w:r>
+        <w:t>need</w:t>
+      </w:r>
+      <w:r>
+        <w:t>ed</w:t>
+      </w:r>
+      <w:r>
+        <w:t xml:space="preserve"> to automatically confirm if </w:t>
+      </w:r>
+      <w:r>
+        <w:t>a</w:t>
+      </w:r>
+      <w:r>
+        <w:t xml:space="preserve"> misconfigured service will call an API of interest. </w:t>
+      </w:r>
+      <w:r>
+        <w:t>Since the manifest declares both the service entry class and the applications permissions, it is possible to infer the path of interest. If the path does not exist in the call graph, then it is likely a false positive and can be ignored.</w:t>
+      </w:r>
+    </w:p>
     <w:p>
       <w:pPr>
         <w:ind w:firstLine="720"/>
       </w:pPr>
+      <w:r>
+        <w:t xml:space="preserve">The APK was decompiled into Java Assembly and its call structure mined into a </w:t>
+      </w:r>
+      <w:proofErr w:type="spellStart"/>
+      <w:r>
+        <w:t>GraphML</w:t>
+      </w:r>
+      <w:proofErr w:type="spellEnd"/>
+      <w:r>
+        <w:t xml:space="preserve"> document. This document was loaded into Apache TinkerPop </w:t>
+      </w:r>
+      <w:r>
+        <w:t>and the path’s</w:t>
+      </w:r>
+      <w:r>
+        <w:t xml:space="preserve"> exist</w:t>
+      </w:r>
+      <w:r>
+        <w:t>ence confirmed</w:t>
+      </w:r>
+      <w:r>
+        <w:t xml:space="preserve">. </w:t>
+      </w:r>
     </w:p>
     <w:p>
       <w:pPr>
@@ -824,6 +915,8 @@
       <w:r>
         <w:t xml:space="preserve"> </w:t>
       </w:r>
+      <w:bookmarkStart w:id="0" w:name="_GoBack"/>
+      <w:bookmarkEnd w:id="0"/>
     </w:p>
     <w:p/>
     <w:p>
@@ -2102,7 +2195,7 @@
 </file>
 
 <file path=customXml/itemProps1.xml><?xml version="1.0" encoding="utf-8"?>
-<ds:datastoreItem xmlns:ds="http://schemas.openxmlformats.org/officeDocument/2006/customXml" ds:itemID="{47CD0A1F-8834-489B-960D-EAA980F0C085}">
+<ds:datastoreItem xmlns:ds="http://schemas.openxmlformats.org/officeDocument/2006/customXml" ds:itemID="{3C054BC6-4858-44ED-A9AF-B68C02D34B32}">
   <ds:schemaRefs>
     <ds:schemaRef ds:uri="http://schemas.openxmlformats.org/officeDocument/2006/bibliography"/>
   </ds:schemaRefs>

</xml_diff>

<commit_message>
and thats a paper
</commit_message>
<xml_diff>
--- a/Week8_Capstone/Week8_Capstone.docx
+++ b/Week8_Capstone/Week8_Capstone.docx
@@ -347,11 +347,35 @@
       <w:r>
         <w:t xml:space="preserve"> files.</w:t>
       </w:r>
+      <w:r>
+        <w:t xml:space="preserve"> </w:t>
+      </w:r>
     </w:p>
     <w:p>
       <w:pPr>
         <w:ind w:firstLine="720"/>
       </w:pPr>
+      <w:proofErr w:type="spellStart"/>
+      <w:r>
+        <w:t>Dex</w:t>
+      </w:r>
+      <w:proofErr w:type="spellEnd"/>
+      <w:r>
+        <w:t xml:space="preserve"> files have a physical limit of only holding 2^32 methods. If the application has more methods, then </w:t>
+      </w:r>
+      <w:proofErr w:type="spellStart"/>
+      <w:r>
+        <w:t>MultiDex</w:t>
+      </w:r>
+      <w:proofErr w:type="spellEnd"/>
+      <w:r>
+        <w:t xml:space="preserve"> can be used to span multiple files. </w:t>
+      </w:r>
+    </w:p>
+    <w:p>
+      <w:pPr>
+        <w:ind w:firstLine="720"/>
+      </w:pPr>
       <w:r>
         <w:t xml:space="preserve">This process can be reversed using the utilities </w:t>
       </w:r>
@@ -366,14 +390,6 @@
       <w:r>
         <w:t>Another is that a solution which works on open and closed source APKs is preferred.</w:t>
       </w:r>
-    </w:p>
-    <w:p>
-      <w:pPr>
-        <w:spacing w:line="259" w:lineRule="auto"/>
-        <w:rPr>
-          <w:b/>
-        </w:rPr>
-      </w:pPr>
       <w:r>
         <w:br w:type="page"/>
       </w:r>
@@ -1276,7 +1292,15 @@
       </w:r>
       <w:proofErr w:type="spellEnd"/>
       <w:r>
-        <w:t xml:space="preserve"> is an XML based file format which is supported by many open source graph analysis tools. The call graph for SMS Secure contained 9,253 vertices and 45,058 edges. </w:t>
+        <w:t xml:space="preserve"> is an XML based file format which is supported by many open source graph analysis tools. </w:t>
+      </w:r>
+    </w:p>
+    <w:p>
+      <w:pPr>
+        <w:ind w:firstLine="720"/>
+      </w:pPr>
+      <w:r>
+        <w:t xml:space="preserve">The call graph for SMS Secure contained 9,253 vertices and 45,058 edges. </w:t>
       </w:r>
       <w:r>
         <w:t xml:space="preserve">Vertices represent the classes and methods with edges specifying invokes, extends, and declared by relationships. </w:t>
@@ -1704,7 +1728,13 @@
         <w:t xml:space="preserve">If the developer is not using an ORM like Android Room, then they must write the queries by hand. </w:t>
       </w:r>
       <w:r>
-        <w:t xml:space="preserve">While modern frameworks exist, it can be prohibitively expensive to port the legacy code to these technologies. The SMS Secure app has 8368 lines of database specific code </w:t>
+        <w:t>While modern frameworks exist, it can be prohibitively expensive to port the legacy code to these technologies. The SMS Secure app has 8</w:t>
+      </w:r>
+      <w:r>
+        <w:t>,</w:t>
+      </w:r>
+      <w:r>
+        <w:t xml:space="preserve">368 lines of database specific code </w:t>
       </w:r>
       <w:r>
         <w:t xml:space="preserve">and upgrading it could </w:t>
@@ -1767,19 +1797,27 @@
     <w:p>
       <w:r>
         <w:tab/>
-        <w:t xml:space="preserve">It would be possible to extend the call graph analysis to identify where data is being written to the SD card. Going one step further a Gradle plugin could be written to add transparent encryption around those APIs. </w:t>
-      </w:r>
-      <w:r>
-        <w:t>This would en</w:t>
-      </w:r>
-      <w:r>
-        <w:t xml:space="preserve">sure that all data </w:t>
-      </w:r>
-      <w:r>
-        <w:t xml:space="preserve">is always </w:t>
-      </w:r>
-      <w:r>
-        <w:t>protected.</w:t>
+        <w:t>It would be possible to extend the call graph analysis to identify where data is being written to the SD card. Going one step further a Gradle plugin could be written to add transparent encryption around those APIs.</w:t>
+      </w:r>
+    </w:p>
+    <w:p>
+      <w:pPr>
+        <w:pStyle w:val="Heading2"/>
+      </w:pPr>
+      <w:r>
+        <w:t>Content Providers</w:t>
+      </w:r>
+    </w:p>
+    <w:p>
+      <w:r>
+        <w:tab/>
+        <w:t>Content Providers represent a standardized mechanism for sharing data between applications. A third-party application can read or write to URI, and then if they are authorized those requests will be sent to the content provider. These providers can create and authorize temporary Uri for the third-party instead of providing permanent access to all their data.</w:t>
+      </w:r>
+    </w:p>
+    <w:p>
+      <w:r>
+        <w:tab/>
+        <w:t>The access permanent access policy is defined in the manifest which can be mined like the service data. Tracking the temporary accesses and ensuring they are properly scoped is a complex issue for static analysis. It might be possible to inject dynamic analysis as part of the build system for debug version. Then test teams can use the debug versions and review a log file</w:t>
       </w:r>
     </w:p>
     <w:p>
@@ -1787,6 +1825,7 @@
         <w:pStyle w:val="Heading1"/>
       </w:pPr>
       <w:r>
+        <w:lastRenderedPageBreak/>
         <w:t>Usages with Activities</w:t>
       </w:r>
     </w:p>
@@ -1807,18 +1846,201 @@
     </w:p>
     <w:p>
       <w:r>
-        <w:lastRenderedPageBreak/>
         <w:tab/>
         <w:t xml:space="preserve">The graph could be further extended to have nodes for each supported configuration allowing </w:t>
       </w:r>
       <w:r>
-        <w:t>and then all combinations inspected in a single query.</w:t>
+        <w:t>and all combinations inspected in a single query.</w:t>
+      </w:r>
+    </w:p>
+    <w:p>
+      <w:pPr>
+        <w:pStyle w:val="Heading1"/>
+      </w:pPr>
+      <w:r>
+        <w:t>Other Observations</w:t>
+      </w:r>
+    </w:p>
+    <w:p>
+      <w:r>
+        <w:tab/>
+      </w:r>
+      <w:r>
+        <w:t>The SMS Secure app contains a custom implementation of cryptographic algorithms which are used to secure the text messages. It is generally considered bad behavior to recreate crypto functions as they can be vulnerable due to minor changes.</w:t>
+      </w:r>
+    </w:p>
+    <w:p>
+      <w:r>
+        <w:tab/>
+        <w:t xml:space="preserve">The app also receives arbitrary multimedia messages which can contain complex audio and video files. If those files are corrupt or malicious then it can crash the application. To mitigate these issues the app is sending an Intent for an external application to preform the work. </w:t>
+      </w:r>
+    </w:p>
+    <w:p>
+      <w:pPr>
+        <w:ind w:firstLine="720"/>
+      </w:pPr>
+      <w:r>
+        <w:t xml:space="preserve">This also presents an interesting scenario where it could be useful to have </w:t>
+      </w:r>
+      <w:r>
+        <w:t>a call graph of the holistic device. Nearly all Android research is scoped to a single application which could represent untested scenarios.</w:t>
+      </w:r>
+    </w:p>
+    <w:p>
+      <w:pPr>
+        <w:ind w:firstLine="720"/>
+      </w:pPr>
+      <w:r>
+        <w:lastRenderedPageBreak/>
+        <w:t>Lastly many Android applications appear to be shipped with native libraries which can be vulnerable to memory allocation attacks. The graph could be queried to determine the entry points and fuzz testing performed to find defects within those methods. There is also low hanging fruit with simply indexing the versions of these binaries and comparing against public vulnerability lists.</w:t>
+      </w:r>
+    </w:p>
+    <w:p>
+      <w:pPr>
+        <w:pStyle w:val="Heading1"/>
+      </w:pPr>
+      <w:r>
+        <w:t>Identify a Potential Venue</w:t>
+      </w:r>
+    </w:p>
+    <w:p>
+      <w:r>
+        <w:tab/>
+      </w:r>
+      <w:r>
+        <w:t xml:space="preserve">There are two themes to this discussion repository mining and automated security detection. </w:t>
+      </w:r>
+      <w:r>
+        <w:t xml:space="preserve">This would make either Mining Software Repositories (MSR) or Automated Software Engineering (ASE) good conferences to consider. </w:t>
+      </w:r>
+    </w:p>
+    <w:p>
+      <w:pPr>
+        <w:ind w:firstLine="720"/>
+      </w:pPr>
+      <w:r>
+        <w:t>If MSR is chosen, then it would be helpful to focus more on the empirical effectiveness across a breath of applications. For ASE the conversation should focus on more depth of fewer examples.</w:t>
+      </w:r>
+    </w:p>
+    <w:p>
+      <w:pPr>
+        <w:pStyle w:val="Heading2"/>
+      </w:pPr>
+      <w:r>
+        <w:t>ASE Submission</w:t>
+      </w:r>
+    </w:p>
+    <w:p>
+      <w:r>
+        <w:tab/>
+        <w:t xml:space="preserve">ASE 2019 will be held in San Diego, California in mid-November. Papers can be submitted at </w:t>
+      </w:r>
+      <w:hyperlink r:id="rId10" w:history="1">
+        <w:r>
+          <w:rPr>
+            <w:rStyle w:val="Hyperlink"/>
+          </w:rPr>
+          <w:t>https://2019.ase-conferences.org/track/ase-2019-papers</w:t>
+        </w:r>
+      </w:hyperlink>
+      <w:r>
+        <w:t>. There are specific formatting requirements such as font sizes and as a technical research paper cannot exceed 10 pages. If these formatting requirements are not met the document is automatically rejected.</w:t>
+      </w:r>
+    </w:p>
+    <w:p>
+      <w:r>
+        <w:tab/>
+        <w:t xml:space="preserve">Technical papers need to also be well cited and </w:t>
+      </w:r>
+      <w:r>
+        <w:t>any claims of novelty be justified. If the works builds on another area it might push it into the category of experience papers. The paper must also identify which track it belongs too. For this effort reverse engineering would be a likely candidate.</w:t>
+      </w:r>
+    </w:p>
+    <w:p>
+      <w:pPr>
+        <w:pStyle w:val="Heading2"/>
+      </w:pPr>
+      <w:r>
+        <w:lastRenderedPageBreak/>
+        <w:t>MSR Submission</w:t>
+      </w:r>
+    </w:p>
+    <w:p>
+      <w:r>
+        <w:tab/>
+        <w:t xml:space="preserve">MSR allows technical papers to be short or long at either 4 or 10 pages respectfully. Short is intended for new ideas that are not fully developed ideas. There is also review requirements around the quality of the evaluation and can the results be replicated. </w:t>
+      </w:r>
+    </w:p>
+    <w:p>
+      <w:pPr>
+        <w:ind w:firstLine="720"/>
+      </w:pPr>
+      <w:r>
+        <w:t xml:space="preserve">The paper needs to be submitted properly formatted and then submitted through </w:t>
+      </w:r>
+      <w:proofErr w:type="spellStart"/>
+      <w:r>
+        <w:t>EasyChair</w:t>
+      </w:r>
+      <w:proofErr w:type="spellEnd"/>
+      <w:r>
+        <w:t xml:space="preserve"> at </w:t>
+      </w:r>
+      <w:hyperlink r:id="rId11" w:history="1">
+        <w:r>
+          <w:rPr>
+            <w:rStyle w:val="Hyperlink"/>
+          </w:rPr>
+          <w:t>https://easychair.org/conferences/?conf=msr2019</w:t>
+        </w:r>
+      </w:hyperlink>
+      <w:r>
+        <w:t>. The formatting must align with the standardized IEEE guidelines.</w:t>
+      </w:r>
+    </w:p>
+    <w:p>
+      <w:pPr>
+        <w:pStyle w:val="Heading1"/>
+      </w:pPr>
+      <w:r>
+        <w:t>Conclusion</w:t>
+      </w:r>
+    </w:p>
+    <w:p>
+      <w:r>
+        <w:tab/>
+        <w:t xml:space="preserve">Android Package files are ZIP archives which can be expanded to the </w:t>
+      </w:r>
+      <w:proofErr w:type="spellStart"/>
+      <w:r>
+        <w:t>classes.dex</w:t>
+      </w:r>
+      <w:proofErr w:type="spellEnd"/>
+      <w:r>
+        <w:t xml:space="preserve"> and AndroidManifest.xml files. Using can be loaded into graph processing systems to rapidly search hundreds or thousands of applications in a contextually rich manner.</w:t>
+      </w:r>
+    </w:p>
+    <w:p>
+      <w:r>
+        <w:tab/>
+      </w:r>
+      <w:r>
+        <w:t>The custom utilities demonstrated the effectiveness of converting software into a graph and querying the relationships as a mechanism to find defects. Using the graph, a critical vulnerability was detected and manually confirmed. The graph also identified 118 other applications which maybe exploitable. There are several other use cases for detecting defects within the call graph such as SQL Injections, unencrypted data store, or misaligned UI components.</w:t>
+      </w:r>
+    </w:p>
+    <w:p>
+      <w:r>
+        <w:tab/>
+        <w:t xml:space="preserve">This works has the potential to fit into either ASE or MSR conference </w:t>
+      </w:r>
+      <w:r>
+        <w:t>with a little bit of tweaking. The deadline for MSR has passed which makes ASE in November the next available conference. That would be the first one attempted and if the work was rejected then try for MSR in 2020.</w:t>
       </w:r>
       <w:bookmarkStart w:id="0" w:name="_GoBack"/>
       <w:bookmarkEnd w:id="0"/>
     </w:p>
     <w:sectPr>
-      <w:headerReference w:type="default" r:id="rId10"/>
+      <w:headerReference w:type="default" r:id="rId12"/>
       <w:pgSz w:w="12240" w:h="15840"/>
       <w:pgMar w:top="1440" w:right="1440" w:bottom="1440" w:left="1440" w:header="720" w:footer="720" w:gutter="0"/>
       <w:pgNumType w:start="0"/>
@@ -2871,6 +3093,29 @@
       <w:color w:val="44546A" w:themeColor="text2"/>
       <w:sz w:val="18"/>
       <w:szCs w:val="18"/>
+    </w:rPr>
+  </w:style>
+  <w:style w:type="character" w:styleId="Hyperlink">
+    <w:name w:val="Hyperlink"/>
+    <w:basedOn w:val="DefaultParagraphFont"/>
+    <w:uiPriority w:val="99"/>
+    <w:unhideWhenUsed/>
+    <w:rsid w:val="00737437"/>
+    <w:rPr>
+      <w:color w:val="0000FF"/>
+      <w:u w:val="single"/>
+    </w:rPr>
+  </w:style>
+  <w:style w:type="character" w:styleId="UnresolvedMention">
+    <w:name w:val="Unresolved Mention"/>
+    <w:basedOn w:val="DefaultParagraphFont"/>
+    <w:uiPriority w:val="99"/>
+    <w:semiHidden/>
+    <w:unhideWhenUsed/>
+    <w:rsid w:val="0011061B"/>
+    <w:rPr>
+      <w:color w:val="605E5C"/>
+      <w:shd w:val="clear" w:color="auto" w:fill="E1DFDD"/>
     </w:rPr>
   </w:style>
 </w:styles>
@@ -3534,7 +3779,7 @@
 </file>
 
 <file path=customXml/itemProps1.xml><?xml version="1.0" encoding="utf-8"?>
-<ds:datastoreItem xmlns:ds="http://schemas.openxmlformats.org/officeDocument/2006/customXml" ds:itemID="{35983BC1-57E0-4235-B0BF-47883A6A87FA}">
+<ds:datastoreItem xmlns:ds="http://schemas.openxmlformats.org/officeDocument/2006/customXml" ds:itemID="{2E8FCE6F-AB52-4D47-931E-EBF7E4116B92}">
   <ds:schemaRefs>
     <ds:schemaRef ds:uri="http://schemas.openxmlformats.org/officeDocument/2006/bibliography"/>
   </ds:schemaRefs>

</xml_diff>

<commit_message>
second editing pass complete
</commit_message>
<xml_diff>
--- a/Week8_Capstone/Week8_Capstone.docx
+++ b/Week8_Capstone/Week8_Capstone.docx
@@ -301,7 +301,13 @@
         <w:t xml:space="preserve">download </w:t>
       </w:r>
       <w:r>
-        <w:t xml:space="preserve">each apps </w:t>
+        <w:t>each app</w:t>
+      </w:r>
+      <w:r>
+        <w:t>’</w:t>
+      </w:r>
+      <w:r>
+        <w:t xml:space="preserve">s </w:t>
       </w:r>
       <w:r>
         <w:t xml:space="preserve">most recent APK and associated src.tar.gz files. </w:t>
@@ -622,13 +628,16 @@
         <w:t xml:space="preserve"> </w:t>
       </w:r>
       <w:r>
-        <w:t xml:space="preserve">for successful </w:t>
+        <w:t>to become a</w:t>
+      </w:r>
+      <w:r>
+        <w:t xml:space="preserve"> successful </w:t>
       </w:r>
       <w:r>
         <w:t xml:space="preserve">Android </w:t>
       </w:r>
       <w:r>
-        <w:t>developers</w:t>
+        <w:t>developer</w:t>
       </w:r>
       <w:r>
         <w:t>.</w:t>
@@ -757,7 +766,13 @@
         <w:t xml:space="preserve"> </w:t>
       </w:r>
       <w:r>
-        <w:t>Kotlin is the recommended language for new development with compiler support for transforming into JavaScript, Java, or C/C++. This enables the code to be written once and run anywhere. Only 8.7% of sample applications are using the new language which suggests that most developers are still using Java by default.</w:t>
+        <w:t>Kotlin is the recommended language for new development with compiler support for transforming into JavaScript, Java, or C/C++. This enables the code to be written once and run anywhere. Only 8.7% of sample</w:t>
+      </w:r>
+      <w:r>
+        <w:t>d</w:t>
+      </w:r>
+      <w:r>
+        <w:t xml:space="preserve"> applications are using the new language which suggests that most developers are still using Java by default.</w:t>
       </w:r>
     </w:p>
     <w:p>
@@ -842,7 +857,16 @@
         <w:t>s</w:t>
       </w:r>
       <w:r>
-        <w:t xml:space="preserve"> with SQLite database server and is universally used for storing state. Apps can share the data with third parties through Content Providers. Developers often build up SQLite queries through string concatenation which introduces SQL Injection and encoding challenges</w:t>
+        <w:t xml:space="preserve"> with SQLite database server and is universally used for storing state. Apps can share the data with third parties through Content Providers. Developers often build up SQLite queries through string concatenation which introduces SQL Injection and </w:t>
+      </w:r>
+      <w:r>
+        <w:t xml:space="preserve">other </w:t>
+      </w:r>
+      <w:r>
+        <w:t xml:space="preserve">encoding </w:t>
+      </w:r>
+      <w:r>
+        <w:t>errors</w:t>
       </w:r>
       <w:r>
         <w:t xml:space="preserve"> </w:t>
@@ -1838,13 +1862,30 @@
         <w:t>,</w:t>
       </w:r>
       <w:r>
-        <w:t xml:space="preserve"> Reflection or </w:t>
+        <w:t xml:space="preserve"> Reflection </w:t>
+      </w:r>
+      <w:r>
+        <w:t xml:space="preserve">and </w:t>
       </w:r>
       <w:r>
         <w:t xml:space="preserve">other </w:t>
       </w:r>
-      <w:r>
-        <w:t>loads dynamic assemblies</w:t>
+      <w:proofErr w:type="spellStart"/>
+      <w:r>
+        <w:t>dynamic</w:t>
+      </w:r>
+      <w:r>
+        <w:t>ly</w:t>
+      </w:r>
+      <w:proofErr w:type="spellEnd"/>
+      <w:r>
+        <w:t xml:space="preserve"> </w:t>
+      </w:r>
+      <w:r>
+        <w:t xml:space="preserve">loaded </w:t>
+      </w:r>
+      <w:r>
+        <w:t>assemblies</w:t>
       </w:r>
       <w:r>
         <w:t xml:space="preserve"> can be complex to analyze</w:t>
@@ -1863,19 +1904,28 @@
       <w:r>
         <w:lastRenderedPageBreak/>
         <w:tab/>
-        <w:t xml:space="preserve">It can also be complex to reliably traverse the code as it crosses between the Java Native Interface. </w:t>
+        <w:t xml:space="preserve">It can also be complex to reliably traverse the code as it crosses the Java Native Interface. </w:t>
       </w:r>
       <w:r>
         <w:t xml:space="preserve">Others </w:t>
       </w:r>
       <w:r>
-        <w:t>have also reported that Android applications heavy use of callbacks increase</w:t>
+        <w:t>have also reported that Android applications heavy use of callbacks</w:t>
+      </w:r>
+      <w:r>
+        <w:t xml:space="preserve"> also</w:t>
+      </w:r>
+      <w:r>
+        <w:t xml:space="preserve"> increase</w:t>
       </w:r>
       <w:r>
         <w:t>s</w:t>
       </w:r>
       <w:r>
         <w:t xml:space="preserve"> tracking error</w:t>
+      </w:r>
+      <w:r>
+        <w:t xml:space="preserve"> when performed at scale</w:t>
       </w:r>
       <w:sdt>
         <w:sdtPr>
@@ -1921,7 +1971,7 @@
     <w:p>
       <w:r>
         <w:tab/>
-        <w:t>Android developers must also face challenges with ensuring data is properly stored.</w:t>
+        <w:t>Android developers also face challenges with ensuring data is properly stored.</w:t>
       </w:r>
       <w:r>
         <w:t xml:space="preserve"> This arises from scenarios </w:t>
@@ -1944,7 +1994,42 @@
     <w:p>
       <w:r>
         <w:tab/>
-        <w:t>Unlike desktop applications a mobile app can be unloaded by the operating system at any time for any number of reasons. To address this apps like SMS Secure, persist transient data into SQLite and treat the table as</w:t>
+        <w:t>Unlike desktop applications a mobile app can be unloaded by the operating system at any time for any number of reasons</w:t>
+      </w:r>
+      <w:sdt>
+        <w:sdtPr>
+          <w:id w:val="-2079195083"/>
+          <w:citation/>
+        </w:sdtPr>
+        <w:sdtContent>
+          <w:r>
+            <w:fldChar w:fldCharType="begin"/>
+          </w:r>
+          <w:r>
+            <w:instrText xml:space="preserve"> CITATION Ele15 \l 1033 </w:instrText>
+          </w:r>
+          <w:r>
+            <w:fldChar w:fldCharType="separate"/>
+          </w:r>
+          <w:r>
+            <w:rPr>
+              <w:noProof/>
+            </w:rPr>
+            <w:t xml:space="preserve"> (Elenkov, 2015)</w:t>
+          </w:r>
+          <w:r>
+            <w:fldChar w:fldCharType="end"/>
+          </w:r>
+        </w:sdtContent>
+      </w:sdt>
+      <w:r>
+        <w:t xml:space="preserve">. To address this </w:t>
+      </w:r>
+      <w:r>
+        <w:t xml:space="preserve">issue </w:t>
+      </w:r>
+      <w:r>
+        <w:t>apps like SMS Secure, persist transient data into SQLite and treat the table as</w:t>
       </w:r>
       <w:r>
         <w:t xml:space="preserve"> an</w:t>
@@ -2091,6 +2176,7 @@
         </w:rPr>
       </w:pPr>
       <w:r>
+        <w:lastRenderedPageBreak/>
         <w:br w:type="page"/>
       </w:r>
     </w:p>
@@ -2115,7 +2201,13 @@
         <w:t xml:space="preserve">data isolated from other software on the system. </w:t>
       </w:r>
       <w:r>
-        <w:t>V</w:t>
+        <w:t xml:space="preserve">However, </w:t>
+      </w:r>
+      <w:r>
+        <w:t>data at rest must always be encrypted</w:t>
+      </w:r>
+      <w:r>
+        <w:t xml:space="preserve"> as there can be v</w:t>
       </w:r>
       <w:r>
         <w:t>ulnerabilities in the operating system</w:t>
@@ -2136,10 +2228,24 @@
         <w:t>s</w:t>
       </w:r>
       <w:r>
-        <w:t>, or someone could steal the device</w:t>
-      </w:r>
-      <w:r>
-        <w:t xml:space="preserve"> are some of the many reasons data at rest must always be encrypted</w:t>
+        <w:t xml:space="preserve">, or someone could </w:t>
+      </w:r>
+      <w:proofErr w:type="gramStart"/>
+      <w:r>
+        <w:t>steal</w:t>
+      </w:r>
+      <w:r>
+        <w:t>s</w:t>
+      </w:r>
+      <w:proofErr w:type="gramEnd"/>
+      <w:r>
+        <w:t xml:space="preserve"> the </w:t>
+      </w:r>
+      <w:r>
+        <w:t xml:space="preserve">physical </w:t>
+      </w:r>
+      <w:r>
+        <w:t>device</w:t>
       </w:r>
       <w:r>
         <w:t xml:space="preserve">. </w:t>
@@ -2335,7 +2441,13 @@
         <w:ind w:firstLine="720"/>
       </w:pPr>
       <w:r>
-        <w:t>Lastly many Android applications appear to be shipped with native libraries which can be vulnerable to memory allocation attacks. The graph could be queried to determine the entry points and fuzz testing performed to find defects within those methods. There is also low hanging fruit with simply indexing the versions of these binaries and comparing against public vulnerability lists.</w:t>
+        <w:t xml:space="preserve">Lastly many Android applications appear to be shipped with native libraries which can be vulnerable to memory allocation attacks. The graph could be queried to determine the entry points and fuzz testing performed to find defects within those methods. There is also low hanging fruit </w:t>
+      </w:r>
+      <w:r>
+        <w:t>by</w:t>
+      </w:r>
+      <w:r>
+        <w:t xml:space="preserve"> simply indexing the versions of these binaries and comparing against public vulnerability lists.</w:t>
       </w:r>
     </w:p>
     <w:p>
@@ -2450,7 +2562,25 @@
     <w:p>
       <w:r>
         <w:tab/>
-        <w:t xml:space="preserve">MSR allows technical papers to be short or long at either 4 or 10 pages respectfully. Short is intended for new ideas that are not fully developed ideas. There is also review requirements around the quality of the evaluation and can the results be replicated. </w:t>
+        <w:t xml:space="preserve">MSR allows technical papers to be </w:t>
+      </w:r>
+      <w:r>
+        <w:t xml:space="preserve">either </w:t>
+      </w:r>
+      <w:r>
+        <w:t>short or long 4 or 10 pages respectfully. Short is intended for new ideas that are not fully developed. There is also review requirements around the quality of the evaluation and</w:t>
+      </w:r>
+      <w:r>
+        <w:t xml:space="preserve"> that</w:t>
+      </w:r>
+      <w:r>
+        <w:t xml:space="preserve"> results </w:t>
+      </w:r>
+      <w:r>
+        <w:t xml:space="preserve">can </w:t>
+      </w:r>
+      <w:r>
+        <w:t xml:space="preserve">be replicated. </w:t>
       </w:r>
     </w:p>
     <w:p>
@@ -2459,7 +2589,7 @@
       </w:pPr>
       <w:r>
         <w:lastRenderedPageBreak/>
-        <w:t xml:space="preserve">The paper needs to be submitted properly formatted and then submitted through </w:t>
+        <w:t xml:space="preserve">The paper needs to be properly formatted and then submitted through </w:t>
       </w:r>
       <w:proofErr w:type="spellStart"/>
       <w:r>
@@ -2498,7 +2628,13 @@
     <w:p>
       <w:r>
         <w:tab/>
-        <w:t xml:space="preserve">Android Package files are ZIP archives which can be expanded to the </w:t>
+        <w:t xml:space="preserve">Android Package files are ZIP archives which can be expanded to </w:t>
+      </w:r>
+      <w:r>
+        <w:t xml:space="preserve">extract </w:t>
+      </w:r>
+      <w:r>
+        <w:t xml:space="preserve">the </w:t>
       </w:r>
       <w:proofErr w:type="spellStart"/>
       <w:r>
@@ -2506,7 +2642,25 @@
       </w:r>
       <w:proofErr w:type="spellEnd"/>
       <w:r>
-        <w:t xml:space="preserve"> and AndroidManifest.xml files. Using can be loaded into graph processing systems to rapidly search hundreds or thousands of applications in a contextually rich manner.</w:t>
+        <w:t xml:space="preserve"> and AndroidManifest.xml files. </w:t>
+      </w:r>
+      <w:r>
+        <w:t>They can be parsed</w:t>
+      </w:r>
+      <w:r>
+        <w:t xml:space="preserve"> into graph processing systems </w:t>
+      </w:r>
+      <w:r>
+        <w:t xml:space="preserve">and </w:t>
+      </w:r>
+      <w:r>
+        <w:t>rapidly search</w:t>
+      </w:r>
+      <w:r>
+        <w:t>ed</w:t>
+      </w:r>
+      <w:r>
+        <w:t xml:space="preserve"> in a contextually rich manner.</w:t>
       </w:r>
     </w:p>
     <w:p>
@@ -4268,7 +4422,7 @@
 </file>
 
 <file path=customXml/itemProps1.xml><?xml version="1.0" encoding="utf-8"?>
-<ds:datastoreItem xmlns:ds="http://schemas.openxmlformats.org/officeDocument/2006/customXml" ds:itemID="{A7FEF44B-2F42-4780-868D-F141EA9FDA8A}">
+<ds:datastoreItem xmlns:ds="http://schemas.openxmlformats.org/officeDocument/2006/customXml" ds:itemID="{C04601F5-EC2A-464E-A966-40C2EDE5BB70}">
   <ds:schemaRefs>
     <ds:schemaRef ds:uri="http://schemas.openxmlformats.org/officeDocument/2006/bibliography"/>
   </ds:schemaRefs>

</xml_diff>

<commit_message>
add missing reference section
</commit_message>
<xml_diff>
--- a/Week8_Capstone/Week8_Capstone.docx
+++ b/Week8_Capstone/Week8_Capstone.docx
@@ -2679,6 +2679,445 @@
       <w:r>
         <w:t>with a little bit of tweaking. The deadline for MSR has passed which makes ASE in November the next available conference. That would be the first one attempted and if the work was rejected then try for MSR in 2020.</w:t>
       </w:r>
+    </w:p>
+    <w:p>
+      <w:pPr>
+        <w:spacing w:line="259" w:lineRule="auto"/>
+      </w:pPr>
+      <w:r>
+        <w:br w:type="page"/>
+      </w:r>
+    </w:p>
+    <w:sdt>
+      <w:sdtPr>
+        <w:id w:val="-66344931"/>
+        <w:docPartObj>
+          <w:docPartGallery w:val="Bibliographies"/>
+          <w:docPartUnique/>
+        </w:docPartObj>
+      </w:sdtPr>
+      <w:sdtEndPr>
+        <w:rPr>
+          <w:b w:val="0"/>
+        </w:rPr>
+      </w:sdtEndPr>
+      <w:sdtContent>
+        <w:p>
+          <w:pPr>
+            <w:pStyle w:val="Heading1"/>
+          </w:pPr>
+          <w:r>
+            <w:t>References</w:t>
+          </w:r>
+        </w:p>
+        <w:sdt>
+          <w:sdtPr>
+            <w:id w:val="-573587230"/>
+            <w:bibliography/>
+          </w:sdtPr>
+          <w:sdtContent>
+            <w:p>
+              <w:pPr>
+                <w:pStyle w:val="Bibliography"/>
+                <w:ind w:left="720" w:hanging="720"/>
+                <w:rPr>
+                  <w:noProof/>
+                </w:rPr>
+              </w:pPr>
+              <w:r>
+                <w:fldChar w:fldCharType="begin"/>
+              </w:r>
+              <w:r>
+                <w:instrText xml:space="preserve"> BIBLIOGRAPHY </w:instrText>
+              </w:r>
+              <w:r>
+                <w:fldChar w:fldCharType="separate"/>
+              </w:r>
+              <w:r>
+                <w:rPr>
+                  <w:noProof/>
+                </w:rPr>
+                <w:t xml:space="preserve">Agrawal, G. (1999). Simultaneous demand-driven data-flow and call graph analysis. </w:t>
+              </w:r>
+              <w:r>
+                <w:rPr>
+                  <w:i/>
+                  <w:iCs/>
+                  <w:noProof/>
+                </w:rPr>
+                <w:t>Proceedings IEEE International Conference on Software Maintenance - 1999 (ICSM'99). 'Software Maintenance for Business Change' (Cat. No.99CB36360) Software Maintenance, 1999. (ICSM '99) Proceedings. IEEE International Conference on.</w:t>
+              </w:r>
+              <w:r>
+                <w:rPr>
+                  <w:noProof/>
+                </w:rPr>
+                <w:t>, 453-462.</w:t>
+              </w:r>
+            </w:p>
+            <w:p>
+              <w:pPr>
+                <w:pStyle w:val="Bibliography"/>
+                <w:ind w:left="720" w:hanging="720"/>
+                <w:rPr>
+                  <w:noProof/>
+                </w:rPr>
+              </w:pPr>
+              <w:r>
+                <w:rPr>
+                  <w:noProof/>
+                </w:rPr>
+                <w:t xml:space="preserve">Avgerinos, T., Kil Cha, S., Rebert, A., Schwartz, E., Woo, M., &amp; Brumley, D. (2014). Automatic Exploit Generation. </w:t>
+              </w:r>
+              <w:r>
+                <w:rPr>
+                  <w:i/>
+                  <w:iCs/>
+                  <w:noProof/>
+                </w:rPr>
+                <w:t>Communications of the ACM Vol 57. No. 2</w:t>
+              </w:r>
+              <w:r>
+                <w:rPr>
+                  <w:noProof/>
+                </w:rPr>
+                <w:t>, 74-84.</w:t>
+              </w:r>
+            </w:p>
+            <w:p>
+              <w:pPr>
+                <w:pStyle w:val="Bibliography"/>
+                <w:ind w:left="720" w:hanging="720"/>
+                <w:rPr>
+                  <w:noProof/>
+                </w:rPr>
+              </w:pPr>
+              <w:r>
+                <w:rPr>
+                  <w:noProof/>
+                </w:rPr>
+                <w:t xml:space="preserve">Choi, H., &amp; Yongdae, K. (2018). Large-Scale Analysis of Remote Code Injection Attacks in Android Apps. </w:t>
+              </w:r>
+              <w:r>
+                <w:rPr>
+                  <w:i/>
+                  <w:iCs/>
+                  <w:noProof/>
+                </w:rPr>
+                <w:t>Security &amp; Communication Networks. 4/17/2018</w:t>
+              </w:r>
+              <w:r>
+                <w:rPr>
+                  <w:noProof/>
+                </w:rPr>
+                <w:t>, 1-17.</w:t>
+              </w:r>
+            </w:p>
+            <w:p>
+              <w:pPr>
+                <w:pStyle w:val="Bibliography"/>
+                <w:ind w:left="720" w:hanging="720"/>
+                <w:rPr>
+                  <w:noProof/>
+                </w:rPr>
+              </w:pPr>
+              <w:r>
+                <w:rPr>
+                  <w:noProof/>
+                </w:rPr>
+                <w:t xml:space="preserve">Chon, J., &amp; Frankl, P. (2012). AQUA: Android QUery Analyzer. </w:t>
+              </w:r>
+              <w:r>
+                <w:rPr>
+                  <w:i/>
+                  <w:iCs/>
+                  <w:noProof/>
+                </w:rPr>
+                <w:t>2012 19th Working Conference on Reverse Engineering Reverse Engineering, Working Conference on Reverse Engineering (WCRE), 2012 19th Working Conference on</w:t>
+              </w:r>
+              <w:r>
+                <w:rPr>
+                  <w:noProof/>
+                </w:rPr>
+                <w:t>, 395-404.</w:t>
+              </w:r>
+            </w:p>
+            <w:p>
+              <w:pPr>
+                <w:pStyle w:val="Bibliography"/>
+                <w:ind w:left="720" w:hanging="720"/>
+                <w:rPr>
+                  <w:noProof/>
+                </w:rPr>
+              </w:pPr>
+              <w:r>
+                <w:rPr>
+                  <w:noProof/>
+                </w:rPr>
+                <w:t xml:space="preserve">Elenkov, N. (2015). </w:t>
+              </w:r>
+              <w:r>
+                <w:rPr>
+                  <w:i/>
+                  <w:iCs/>
+                  <w:noProof/>
+                </w:rPr>
+                <w:t>Android security internals.</w:t>
+              </w:r>
+              <w:r>
+                <w:rPr>
+                  <w:noProof/>
+                </w:rPr>
+                <w:t xml:space="preserve"> San Francisco : No Starch Press.</w:t>
+              </w:r>
+            </w:p>
+            <w:p>
+              <w:pPr>
+                <w:pStyle w:val="Bibliography"/>
+                <w:ind w:left="720" w:hanging="720"/>
+                <w:rPr>
+                  <w:noProof/>
+                </w:rPr>
+              </w:pPr>
+              <w:r>
+                <w:rPr>
+                  <w:noProof/>
+                </w:rPr>
+                <w:t xml:space="preserve">Fan, L., Su, T., Chen, S., Meng, G., Liu, Y., L, X., . . . Su, Z. (2018). Large-Scale Analysis of Framework-Specific Exceptions in Android Apps. </w:t>
+              </w:r>
+              <w:r>
+                <w:rPr>
+                  <w:i/>
+                  <w:iCs/>
+                  <w:noProof/>
+                </w:rPr>
+                <w:t>ICSE ’18, May 27-June 3, 2018, Gothenburg, Sweden</w:t>
+              </w:r>
+              <w:r>
+                <w:rPr>
+                  <w:noProof/>
+                </w:rPr>
+                <w:t>.</w:t>
+              </w:r>
+            </w:p>
+            <w:p>
+              <w:pPr>
+                <w:pStyle w:val="Bibliography"/>
+                <w:ind w:left="720" w:hanging="720"/>
+                <w:rPr>
+                  <w:noProof/>
+                </w:rPr>
+              </w:pPr>
+              <w:r>
+                <w:rPr>
+                  <w:noProof/>
+                </w:rPr>
+                <w:t xml:space="preserve">Hammad, M., Garcia, J., &amp; Malek, S. (2018). A Large-Scale Empirical Study on the Effects of Code Obfuscations on Android Apps and Anti-Malware Products. </w:t>
+              </w:r>
+              <w:r>
+                <w:rPr>
+                  <w:i/>
+                  <w:iCs/>
+                  <w:noProof/>
+                </w:rPr>
+                <w:t>2018 IEEE/ACM 40th International Conference on Software Engineering (ICSE)</w:t>
+              </w:r>
+              <w:r>
+                <w:rPr>
+                  <w:noProof/>
+                </w:rPr>
+                <w:t>.</w:t>
+              </w:r>
+            </w:p>
+            <w:p>
+              <w:pPr>
+                <w:pStyle w:val="Bibliography"/>
+                <w:ind w:left="720" w:hanging="720"/>
+                <w:rPr>
+                  <w:noProof/>
+                </w:rPr>
+              </w:pPr>
+              <w:r>
+                <w:rPr>
+                  <w:noProof/>
+                </w:rPr>
+                <w:lastRenderedPageBreak/>
+                <w:t xml:space="preserve">Lemieux, C., Sen, K., Padhye, R., &amp; Song, D. (2018). PerfFuzz: Automatically Generating Pathological Inputs. </w:t>
+              </w:r>
+              <w:r>
+                <w:rPr>
+                  <w:i/>
+                  <w:iCs/>
+                  <w:noProof/>
+                </w:rPr>
+                <w:t>Proceedings of 27th ACM SIGSOFT International Symposium on Software Testing and Analysis</w:t>
+              </w:r>
+              <w:r>
+                <w:rPr>
+                  <w:noProof/>
+                </w:rPr>
+                <w:t>.</w:t>
+              </w:r>
+            </w:p>
+            <w:p>
+              <w:pPr>
+                <w:pStyle w:val="Bibliography"/>
+                <w:ind w:left="720" w:hanging="720"/>
+                <w:rPr>
+                  <w:noProof/>
+                </w:rPr>
+              </w:pPr>
+              <w:r>
+                <w:rPr>
+                  <w:noProof/>
+                </w:rPr>
+                <w:t xml:space="preserve">Rastogi, S., Bhushan, K., &amp; Gupta, B. (2016). Measuring Android App Repackaging Prevalence based on the Permissions of App. </w:t>
+              </w:r>
+              <w:r>
+                <w:rPr>
+                  <w:i/>
+                  <w:iCs/>
+                  <w:noProof/>
+                </w:rPr>
+                <w:t>Procedia Technology; 2016, Vol. 24</w:t>
+              </w:r>
+              <w:r>
+                <w:rPr>
+                  <w:noProof/>
+                </w:rPr>
+                <w:t>, 1436-1444.</w:t>
+              </w:r>
+            </w:p>
+            <w:p>
+              <w:pPr>
+                <w:pStyle w:val="Bibliography"/>
+                <w:ind w:left="720" w:hanging="720"/>
+                <w:rPr>
+                  <w:noProof/>
+                </w:rPr>
+              </w:pPr>
+              <w:r>
+                <w:rPr>
+                  <w:noProof/>
+                </w:rPr>
+                <w:t xml:space="preserve">Shah, Y., Shah, J., &amp; Kansara, K. (2018). Code obfuscating a Kotlin-based App with Proguard. </w:t>
+              </w:r>
+              <w:r>
+                <w:rPr>
+                  <w:i/>
+                  <w:iCs/>
+                  <w:noProof/>
+                </w:rPr>
+                <w:t>2018 Second International Conference on Advances in Electronics, Computers and Communications (ICAECC) Advances in Electronics, Computers and Communications (ICAECC), 2018 Second International Conference on. :1-5 Feb, 2018</w:t>
+              </w:r>
+              <w:r>
+                <w:rPr>
+                  <w:noProof/>
+                </w:rPr>
+                <w:t>.</w:t>
+              </w:r>
+            </w:p>
+            <w:p>
+              <w:pPr>
+                <w:pStyle w:val="Bibliography"/>
+                <w:ind w:left="720" w:hanging="720"/>
+                <w:rPr>
+                  <w:noProof/>
+                </w:rPr>
+              </w:pPr>
+              <w:r>
+                <w:rPr>
+                  <w:noProof/>
+                </w:rPr>
+                <w:t xml:space="preserve">Statista. (2019). </w:t>
+              </w:r>
+              <w:r>
+                <w:rPr>
+                  <w:i/>
+                  <w:iCs/>
+                  <w:noProof/>
+                </w:rPr>
+                <w:t>Number of apps available in leading app stores as of 3rd quarter 2018</w:t>
+              </w:r>
+              <w:r>
+                <w:rPr>
+                  <w:noProof/>
+                </w:rPr>
+                <w:t>. Retrieved from Statista: https://www.statista.com/statistics/276623/number-of-apps-available-in-leading-app-stores/</w:t>
+              </w:r>
+            </w:p>
+            <w:p>
+              <w:pPr>
+                <w:pStyle w:val="Bibliography"/>
+                <w:ind w:left="720" w:hanging="720"/>
+                <w:rPr>
+                  <w:noProof/>
+                </w:rPr>
+              </w:pPr>
+              <w:r>
+                <w:rPr>
+                  <w:noProof/>
+                </w:rPr>
+                <w:t xml:space="preserve">Wharton, J. (2019, April 25). </w:t>
+              </w:r>
+              <w:r>
+                <w:rPr>
+                  <w:i/>
+                  <w:iCs/>
+                  <w:noProof/>
+                </w:rPr>
+                <w:t>Mechanisms of Metaprogramming.</w:t>
+              </w:r>
+              <w:r>
+                <w:rPr>
+                  <w:noProof/>
+                </w:rPr>
+                <w:t xml:space="preserve"> Retrieved from JakeWharton: https://jakewharton.com/mechanisms-of-metaprogramming/</w:t>
+              </w:r>
+            </w:p>
+            <w:p>
+              <w:pPr>
+                <w:pStyle w:val="Bibliography"/>
+                <w:ind w:left="720" w:hanging="720"/>
+                <w:rPr>
+                  <w:noProof/>
+                </w:rPr>
+              </w:pPr>
+              <w:r>
+                <w:rPr>
+                  <w:noProof/>
+                </w:rPr>
+                <w:t xml:space="preserve">Zhang, R., Deutschbein, C., Huang, P., &amp; Sturton, C. (2018). End-to-End Automated Exploit Generation for Validating the Security of Processor Designs. </w:t>
+              </w:r>
+              <w:r>
+                <w:rPr>
+                  <w:i/>
+                  <w:iCs/>
+                  <w:noProof/>
+                </w:rPr>
+                <w:t>Annual IEEE/ACM International Symposium on Microarchitecture</w:t>
+              </w:r>
+              <w:r>
+                <w:rPr>
+                  <w:noProof/>
+                </w:rPr>
+                <w:t>, 815-827.</w:t>
+              </w:r>
+            </w:p>
+            <w:p>
+              <w:r>
+                <w:rPr>
+                  <w:b/>
+                  <w:bCs/>
+                  <w:noProof/>
+                </w:rPr>
+                <w:fldChar w:fldCharType="end"/>
+              </w:r>
+            </w:p>
+          </w:sdtContent>
+        </w:sdt>
+      </w:sdtContent>
+    </w:sdt>
+    <w:p>
       <w:bookmarkStart w:id="0" w:name="_GoBack"/>
       <w:bookmarkEnd w:id="0"/>
     </w:p>
@@ -3760,6 +4199,14 @@
       <w:color w:val="605E5C"/>
       <w:shd w:val="clear" w:color="auto" w:fill="E1DFDD"/>
     </w:rPr>
+  </w:style>
+  <w:style w:type="paragraph" w:styleId="Bibliography">
+    <w:name w:val="Bibliography"/>
+    <w:basedOn w:val="Normal"/>
+    <w:next w:val="Normal"/>
+    <w:uiPriority w:val="37"/>
+    <w:unhideWhenUsed/>
+    <w:rsid w:val="00870614"/>
   </w:style>
 </w:styles>
 </file>
@@ -4422,7 +4869,7 @@
 </file>
 
 <file path=customXml/itemProps1.xml><?xml version="1.0" encoding="utf-8"?>
-<ds:datastoreItem xmlns:ds="http://schemas.openxmlformats.org/officeDocument/2006/customXml" ds:itemID="{C04601F5-EC2A-464E-A966-40C2EDE5BB70}">
+<ds:datastoreItem xmlns:ds="http://schemas.openxmlformats.org/officeDocument/2006/customXml" ds:itemID="{65205E36-4428-4B05-B1BF-58D08563C594}">
   <ds:schemaRefs>
     <ds:schemaRef ds:uri="http://schemas.openxmlformats.org/officeDocument/2006/bibliography"/>
   </ds:schemaRefs>

</xml_diff>